<commit_message>
Updated observations and added annotation manual
</commit_message>
<xml_diff>
--- a/Assignment 2_LING 450_Task 3_Annotation Observations.docx
+++ b/Assignment 2_LING 450_Task 3_Annotation Observations.docx
@@ -596,7 +596,6 @@
     </w:p>
     <w:p>
       <w:pPr>
-        <w:jc w:val="both"/>
         <w:rPr>
           <w:rFonts w:ascii="Times New Roman" w:hAnsi="Times New Roman" w:cs="Times New Roman"/>
           <w:b/>
@@ -613,20 +612,52 @@
           <w:sz w:val="24"/>
           <w:szCs w:val="24"/>
         </w:rPr>
-        <w:t xml:space="preserve">Document 4: </w:t>
-      </w:r>
-      <w:r>
+        <w:t>Notes from Lovely:</w:t>
+      </w:r>
+    </w:p>
+    <w:p>
+      <w:pPr>
+        <w:pStyle w:val="ListParagraph"/>
+        <w:numPr>
+          <w:ilvl w:val="0"/>
+          <w:numId w:val="1"/>
+        </w:numPr>
+        <w:rPr>
+          <w:rFonts w:ascii="Times New Roman" w:hAnsi="Times New Roman" w:cs="Times New Roman"/>
+          <w:sz w:val="24"/>
+          <w:szCs w:val="24"/>
+        </w:rPr>
+      </w:pPr>
+      <w:r>
+        <w:rPr>
+          <w:rFonts w:ascii="Times New Roman" w:hAnsi="Times New Roman" w:cs="Times New Roman"/>
+          <w:sz w:val="24"/>
+          <w:szCs w:val="24"/>
+        </w:rPr>
+        <w:t>For Document 3, I highlighted Suncor / EDC as even though they were not people, the document talked enough about them both, taking up most of the topics of the document. The challenge was whether it would be practical to leave it since they’re not people or include them. Through the lens of a machine, however, especially one trying to summarize a document, I thought that excluding these entities may leave out the most important parts of what to summarize in the document.</w:t>
+      </w:r>
+    </w:p>
+    <w:p>
+      <w:pPr>
+        <w:pStyle w:val="ListParagraph"/>
+        <w:rPr>
+          <w:rFonts w:ascii="Times New Roman" w:hAnsi="Times New Roman" w:cs="Times New Roman"/>
+          <w:sz w:val="24"/>
+          <w:szCs w:val="24"/>
+        </w:rPr>
+      </w:pPr>
+    </w:p>
+    <w:p>
+      <w:pPr>
+        <w:jc w:val="both"/>
         <w:rPr>
           <w:rFonts w:ascii="Times New Roman" w:hAnsi="Times New Roman" w:cs="Times New Roman"/>
           <w:b/>
           <w:bCs/>
-          <w:color w:val="222222"/>
-          <w:sz w:val="24"/>
-          <w:szCs w:val="24"/>
-          <w:shd w:val="clear" w:color="auto" w:fill="FFFFFF"/>
-        </w:rPr>
-        <w:t>5c5da7aa1e67d78e275f8a3c.txt</w:t>
-      </w:r>
+          <w:sz w:val="24"/>
+          <w:szCs w:val="24"/>
+        </w:rPr>
+      </w:pPr>
       <w:r>
         <w:rPr>
           <w:rFonts w:ascii="Times New Roman" w:hAnsi="Times New Roman" w:cs="Times New Roman"/>
@@ -635,23 +666,45 @@
           <w:sz w:val="24"/>
           <w:szCs w:val="24"/>
         </w:rPr>
-        <w:t xml:space="preserve"> &amp; </w:t>
+        <w:t xml:space="preserve">Document 4: </w:t>
       </w:r>
       <w:r>
         <w:rPr>
           <w:rFonts w:ascii="Times New Roman" w:hAnsi="Times New Roman" w:cs="Times New Roman"/>
           <w:b/>
           <w:bCs/>
-          <w:sz w:val="24"/>
-          <w:szCs w:val="24"/>
-        </w:rPr>
-        <w:t xml:space="preserve">Document 5: </w:t>
+          <w:color w:val="222222"/>
+          <w:sz w:val="24"/>
+          <w:szCs w:val="24"/>
+          <w:shd w:val="clear" w:color="auto" w:fill="FFFFFF"/>
+        </w:rPr>
+        <w:t>5c5da7aa1e67d78e275f8a3c.txt</w:t>
       </w:r>
       <w:r>
         <w:rPr>
           <w:rFonts w:ascii="Times New Roman" w:hAnsi="Times New Roman" w:cs="Times New Roman"/>
           <w:b/>
           <w:bCs/>
+          <w:sz w:val="24"/>
+          <w:szCs w:val="24"/>
+        </w:rPr>
+        <w:t xml:space="preserve"> &amp; </w:t>
+      </w:r>
+      <w:r>
+        <w:rPr>
+          <w:rFonts w:ascii="Times New Roman" w:hAnsi="Times New Roman" w:cs="Times New Roman"/>
+          <w:b/>
+          <w:bCs/>
+          <w:sz w:val="24"/>
+          <w:szCs w:val="24"/>
+        </w:rPr>
+        <w:t xml:space="preserve">Document 5: </w:t>
+      </w:r>
+      <w:r>
+        <w:rPr>
+          <w:rFonts w:ascii="Times New Roman" w:hAnsi="Times New Roman" w:cs="Times New Roman"/>
+          <w:b/>
+          <w:bCs/>
           <w:color w:val="222222"/>
           <w:sz w:val="24"/>
           <w:szCs w:val="24"/>
@@ -674,20 +727,101 @@
           <w:sz w:val="24"/>
           <w:szCs w:val="24"/>
         </w:rPr>
-        <w:t xml:space="preserve">There was not any new observations or challenges when annotating documents 4 and 5. The outcome was quite similar to document 1. </w:t>
-      </w:r>
-    </w:p>
-    <w:p>
-      <w:pPr>
-        <w:rPr>
-          <w:rFonts w:ascii="Times New Roman" w:hAnsi="Times New Roman" w:cs="Times New Roman"/>
-          <w:sz w:val="24"/>
-          <w:szCs w:val="24"/>
-        </w:rPr>
-      </w:pPr>
+        <w:t xml:space="preserve">There was not any new observations or challenges when annotating documents 4 and 5. The outcome was quite </w:t>
+      </w:r>
+      <w:r>
+        <w:rPr>
+          <w:rFonts w:ascii="Times New Roman" w:hAnsi="Times New Roman" w:cs="Times New Roman"/>
+          <w:sz w:val="24"/>
+          <w:szCs w:val="24"/>
+        </w:rPr>
+        <w:t>like</w:t>
+      </w:r>
+      <w:r>
+        <w:rPr>
+          <w:rFonts w:ascii="Times New Roman" w:hAnsi="Times New Roman" w:cs="Times New Roman"/>
+          <w:sz w:val="24"/>
+          <w:szCs w:val="24"/>
+        </w:rPr>
+        <w:t xml:space="preserve"> document 1. </w:t>
+      </w:r>
+    </w:p>
+    <w:p>
+      <w:pPr>
+        <w:rPr>
+          <w:rFonts w:ascii="Times New Roman" w:hAnsi="Times New Roman" w:cs="Times New Roman"/>
+          <w:sz w:val="24"/>
+          <w:szCs w:val="24"/>
+        </w:rPr>
+      </w:pPr>
+    </w:p>
+    <w:p>
+      <w:pPr>
+        <w:rPr>
+          <w:rFonts w:ascii="Times New Roman" w:hAnsi="Times New Roman" w:cs="Times New Roman"/>
+          <w:sz w:val="24"/>
+          <w:szCs w:val="24"/>
+        </w:rPr>
+      </w:pPr>
+      <w:r>
+        <w:rPr>
+          <w:rFonts w:ascii="Times New Roman" w:hAnsi="Times New Roman" w:cs="Times New Roman"/>
+          <w:sz w:val="24"/>
+          <w:szCs w:val="24"/>
+        </w:rPr>
+        <w:t xml:space="preserve">In terms of writing an annotation manual to explain the task for somebody else, I would give them advice that when they find their first entity, try to skim through the rest of the document to see if they would appear throughout and highlight them. Then, move on to the next named entity and do the same thing. This way, it’s more systemic and they won’t be trying to move in between different entities throughout the document. Once all the entities are found, read through the document again and ensure that </w:t>
+      </w:r>
+      <w:r>
+        <w:rPr>
+          <w:rFonts w:ascii="Times New Roman" w:hAnsi="Times New Roman" w:cs="Times New Roman"/>
+          <w:sz w:val="24"/>
+          <w:szCs w:val="24"/>
+        </w:rPr>
+        <w:t>all</w:t>
+      </w:r>
+      <w:r>
+        <w:rPr>
+          <w:rFonts w:ascii="Times New Roman" w:hAnsi="Times New Roman" w:cs="Times New Roman"/>
+          <w:sz w:val="24"/>
+          <w:szCs w:val="24"/>
+        </w:rPr>
+        <w:t xml:space="preserve"> the pronoun</w:t>
+      </w:r>
+      <w:r>
+        <w:rPr>
+          <w:rFonts w:ascii="Times New Roman" w:hAnsi="Times New Roman" w:cs="Times New Roman"/>
+          <w:sz w:val="24"/>
+          <w:szCs w:val="24"/>
+        </w:rPr>
+        <w:t xml:space="preserve">s </w:t>
+      </w:r>
+      <w:r>
+        <w:rPr>
+          <w:rFonts w:ascii="Times New Roman" w:hAnsi="Times New Roman" w:cs="Times New Roman"/>
+          <w:sz w:val="24"/>
+          <w:szCs w:val="24"/>
+        </w:rPr>
+        <w:t>or referent</w:t>
+      </w:r>
+      <w:r>
+        <w:rPr>
+          <w:rFonts w:ascii="Times New Roman" w:hAnsi="Times New Roman" w:cs="Times New Roman"/>
+          <w:sz w:val="24"/>
+          <w:szCs w:val="24"/>
+        </w:rPr>
+        <w:t>s</w:t>
+      </w:r>
+      <w:r>
+        <w:rPr>
+          <w:rFonts w:ascii="Times New Roman" w:hAnsi="Times New Roman" w:cs="Times New Roman"/>
+          <w:sz w:val="24"/>
+          <w:szCs w:val="24"/>
+        </w:rPr>
+        <w:t xml:space="preserve"> are highlighted. It is easy to miss those pronouns since they can easily appear in between everything.</w:t>
+      </w:r>
     </w:p>
     <w:sectPr>
-      <w:headerReference w:type="default" r:id="rId6"/>
+      <w:headerReference w:type="default" r:id="rId7"/>
       <w:pgSz w:w="12240" w:h="15840"/>
       <w:pgMar w:top="1440" w:right="1440" w:bottom="1440" w:left="1440" w:header="708" w:footer="708" w:gutter="0"/>
       <w:cols w:space="708"/>
@@ -762,10 +896,7 @@
       <w:pStyle w:val="Header"/>
     </w:pPr>
     <w:r>
-      <w:t>Task 3: Annotate Text for Coreference Resolution</w:t>
-    </w:r>
-    <w:r>
-      <w:t>: Observations</w:t>
+      <w:t>Task 3: Annotate Text for Coreference Resolution: Observations</w:t>
     </w:r>
   </w:p>
   <w:p>
@@ -777,6 +908,126 @@
     </w:r>
   </w:p>
 </w:hdr>
+</file>
+
+<file path=word/numbering.xml><?xml version="1.0" encoding="utf-8"?>
+<w:numbering xmlns:wpc="http://schemas.microsoft.com/office/word/2010/wordprocessingCanvas" xmlns:cx="http://schemas.microsoft.com/office/drawing/2014/chartex" xmlns:cx1="http://schemas.microsoft.com/office/drawing/2015/9/8/chartex" xmlns:cx2="http://schemas.microsoft.com/office/drawing/2015/10/21/chartex" xmlns:cx3="http://schemas.microsoft.com/office/drawing/2016/5/9/chartex" xmlns:cx4="http://schemas.microsoft.com/office/drawing/2016/5/10/chartex" xmlns:cx5="http://schemas.microsoft.com/office/drawing/2016/5/11/chartex" xmlns:cx6="http://schemas.microsoft.com/office/drawing/2016/5/12/chartex" xmlns:cx7="http://schemas.microsoft.com/office/drawing/2016/5/13/chartex" xmlns:cx8="http://schemas.microsoft.com/office/drawing/2016/5/14/chartex" xmlns:mc="http://schemas.openxmlformats.org/markup-compatibility/2006" xmlns:aink="http://schemas.microsoft.com/office/drawing/2016/ink" xmlns:am3d="http://schemas.microsoft.com/office/drawing/2017/model3d" xmlns:o="urn:schemas-microsoft-com:office:office" xmlns:oel="http://schemas.microsoft.com/office/2019/extlst" xmlns:r="http://schemas.openxmlformats.org/officeDocument/2006/relationships" xmlns:m="http://schemas.openxmlformats.org/officeDocument/2006/math" xmlns:v="urn:schemas-microsoft-com:vml" xmlns:wp14="http://schemas.microsoft.com/office/word/2010/wordprocessingDrawing" xmlns:wp="http://schemas.openxmlformats.org/drawingml/2006/wordprocessingDrawing" xmlns:w10="urn:schemas-microsoft-com:office:word" xmlns:w="http://schemas.openxmlformats.org/wordprocessingml/2006/main" xmlns:w14="http://schemas.microsoft.com/office/word/2010/wordml" xmlns:w15="http://schemas.microsoft.com/office/word/2012/wordml" xmlns:w16cex="http://schemas.microsoft.com/office/word/2018/wordml/cex" xmlns:w16cid="http://schemas.microsoft.com/office/word/2016/wordml/cid" xmlns:w16="http://schemas.microsoft.com/office/word/2018/wordml" xmlns:w16sdtdh="http://schemas.microsoft.com/office/word/2020/wordml/sdtdatahash" xmlns:w16se="http://schemas.microsoft.com/office/word/2015/wordml/symex" xmlns:wpg="http://schemas.microsoft.com/office/word/2010/wordprocessingGroup" xmlns:wpi="http://schemas.microsoft.com/office/word/2010/wordprocessingInk" xmlns:wne="http://schemas.microsoft.com/office/word/2006/wordml" xmlns:wps="http://schemas.microsoft.com/office/word/2010/wordprocessingShape" mc:Ignorable="w14 w15 w16se w16cid w16 w16cex w16sdtdh wp14">
+  <w:abstractNum w:abstractNumId="0" w15:restartNumberingAfterBreak="0">
+    <w:nsid w:val="45C14484"/>
+    <w:multiLevelType w:val="hybridMultilevel"/>
+    <w:tmpl w:val="71BA7252"/>
+    <w:lvl w:ilvl="0" w:tplc="5860B912">
+      <w:numFmt w:val="bullet"/>
+      <w:lvlText w:val="-"/>
+      <w:lvlJc w:val="left"/>
+      <w:pPr>
+        <w:ind w:left="720" w:hanging="360"/>
+      </w:pPr>
+      <w:rPr>
+        <w:rFonts w:ascii="Times New Roman" w:eastAsiaTheme="minorHAnsi" w:hAnsi="Times New Roman" w:cs="Times New Roman" w:hint="default"/>
+      </w:rPr>
+    </w:lvl>
+    <w:lvl w:ilvl="1" w:tplc="10090003" w:tentative="1">
+      <w:start w:val="1"/>
+      <w:numFmt w:val="bullet"/>
+      <w:lvlText w:val="o"/>
+      <w:lvlJc w:val="left"/>
+      <w:pPr>
+        <w:ind w:left="1440" w:hanging="360"/>
+      </w:pPr>
+      <w:rPr>
+        <w:rFonts w:ascii="Courier New" w:hAnsi="Courier New" w:cs="Courier New" w:hint="default"/>
+      </w:rPr>
+    </w:lvl>
+    <w:lvl w:ilvl="2" w:tplc="10090005" w:tentative="1">
+      <w:start w:val="1"/>
+      <w:numFmt w:val="bullet"/>
+      <w:lvlText w:val=""/>
+      <w:lvlJc w:val="left"/>
+      <w:pPr>
+        <w:ind w:left="2160" w:hanging="360"/>
+      </w:pPr>
+      <w:rPr>
+        <w:rFonts w:ascii="Wingdings" w:hAnsi="Wingdings" w:hint="default"/>
+      </w:rPr>
+    </w:lvl>
+    <w:lvl w:ilvl="3" w:tplc="10090001" w:tentative="1">
+      <w:start w:val="1"/>
+      <w:numFmt w:val="bullet"/>
+      <w:lvlText w:val=""/>
+      <w:lvlJc w:val="left"/>
+      <w:pPr>
+        <w:ind w:left="2880" w:hanging="360"/>
+      </w:pPr>
+      <w:rPr>
+        <w:rFonts w:ascii="Symbol" w:hAnsi="Symbol" w:hint="default"/>
+      </w:rPr>
+    </w:lvl>
+    <w:lvl w:ilvl="4" w:tplc="10090003" w:tentative="1">
+      <w:start w:val="1"/>
+      <w:numFmt w:val="bullet"/>
+      <w:lvlText w:val="o"/>
+      <w:lvlJc w:val="left"/>
+      <w:pPr>
+        <w:ind w:left="3600" w:hanging="360"/>
+      </w:pPr>
+      <w:rPr>
+        <w:rFonts w:ascii="Courier New" w:hAnsi="Courier New" w:cs="Courier New" w:hint="default"/>
+      </w:rPr>
+    </w:lvl>
+    <w:lvl w:ilvl="5" w:tplc="10090005" w:tentative="1">
+      <w:start w:val="1"/>
+      <w:numFmt w:val="bullet"/>
+      <w:lvlText w:val=""/>
+      <w:lvlJc w:val="left"/>
+      <w:pPr>
+        <w:ind w:left="4320" w:hanging="360"/>
+      </w:pPr>
+      <w:rPr>
+        <w:rFonts w:ascii="Wingdings" w:hAnsi="Wingdings" w:hint="default"/>
+      </w:rPr>
+    </w:lvl>
+    <w:lvl w:ilvl="6" w:tplc="10090001" w:tentative="1">
+      <w:start w:val="1"/>
+      <w:numFmt w:val="bullet"/>
+      <w:lvlText w:val=""/>
+      <w:lvlJc w:val="left"/>
+      <w:pPr>
+        <w:ind w:left="5040" w:hanging="360"/>
+      </w:pPr>
+      <w:rPr>
+        <w:rFonts w:ascii="Symbol" w:hAnsi="Symbol" w:hint="default"/>
+      </w:rPr>
+    </w:lvl>
+    <w:lvl w:ilvl="7" w:tplc="10090003" w:tentative="1">
+      <w:start w:val="1"/>
+      <w:numFmt w:val="bullet"/>
+      <w:lvlText w:val="o"/>
+      <w:lvlJc w:val="left"/>
+      <w:pPr>
+        <w:ind w:left="5760" w:hanging="360"/>
+      </w:pPr>
+      <w:rPr>
+        <w:rFonts w:ascii="Courier New" w:hAnsi="Courier New" w:cs="Courier New" w:hint="default"/>
+      </w:rPr>
+    </w:lvl>
+    <w:lvl w:ilvl="8" w:tplc="10090005" w:tentative="1">
+      <w:start w:val="1"/>
+      <w:numFmt w:val="bullet"/>
+      <w:lvlText w:val=""/>
+      <w:lvlJc w:val="left"/>
+      <w:pPr>
+        <w:ind w:left="6480" w:hanging="360"/>
+      </w:pPr>
+      <w:rPr>
+        <w:rFonts w:ascii="Wingdings" w:hAnsi="Wingdings" w:hint="default"/>
+      </w:rPr>
+    </w:lvl>
+  </w:abstractNum>
+  <w:num w:numId="1" w16cid:durableId="2073967140">
+    <w:abstractNumId w:val="0"/>
+  </w:num>
+</w:numbering>
 </file>
 
 <file path=word/styles.xml><?xml version="1.0" encoding="utf-8"?>
@@ -902,6 +1153,7 @@
     <w:lsdException w:name="HTML Sample" w:semiHidden="1" w:unhideWhenUsed="1"/>
     <w:lsdException w:name="HTML Typewriter" w:semiHidden="1" w:unhideWhenUsed="1"/>
     <w:lsdException w:name="HTML Variable" w:semiHidden="1" w:unhideWhenUsed="1"/>
+    <w:lsdException w:name="Normal Table" w:semiHidden="1" w:unhideWhenUsed="1"/>
     <w:lsdException w:name="annotation subject" w:semiHidden="1" w:unhideWhenUsed="1"/>
     <w:lsdException w:name="No List" w:semiHidden="1" w:unhideWhenUsed="1"/>
     <w:lsdException w:name="Outline List 1" w:semiHidden="1" w:unhideWhenUsed="1"/>
@@ -948,8 +1200,10 @@
     <w:lsdException w:name="Table Subtle 2" w:semiHidden="1" w:unhideWhenUsed="1"/>
     <w:lsdException w:name="Table Web 1" w:semiHidden="1" w:unhideWhenUsed="1"/>
     <w:lsdException w:name="Table Web 2" w:semiHidden="1" w:unhideWhenUsed="1"/>
+    <w:lsdException w:name="Table Web 3" w:semiHidden="1" w:unhideWhenUsed="1"/>
     <w:lsdException w:name="Balloon Text" w:semiHidden="1" w:unhideWhenUsed="1"/>
     <w:lsdException w:name="Table Grid" w:uiPriority="39"/>
+    <w:lsdException w:name="Table Theme" w:semiHidden="1" w:unhideWhenUsed="1"/>
     <w:lsdException w:name="Placeholder Text" w:semiHidden="1"/>
     <w:lsdException w:name="No Spacing" w:uiPriority="1" w:qFormat="1"/>
     <w:lsdException w:name="Light Shading" w:uiPriority="60"/>
@@ -1246,6 +1500,17 @@
     <w:link w:val="Footer"/>
     <w:uiPriority w:val="99"/>
     <w:rsid w:val="00694A48"/>
+  </w:style>
+  <w:style w:type="paragraph" w:styleId="ListParagraph">
+    <w:name w:val="List Paragraph"/>
+    <w:basedOn w:val="Normal"/>
+    <w:uiPriority w:val="34"/>
+    <w:qFormat/>
+    <w:rsid w:val="009936BC"/>
+    <w:pPr>
+      <w:ind w:left="720"/>
+      <w:contextualSpacing/>
+    </w:pPr>
   </w:style>
 </w:styles>
 </file>

</xml_diff>